<commit_message>
New translations email 10-1 [template] partner email – thank you email (without photos).docx (Chinese Traditional)
</commit_message>
<xml_diff>
--- a/public/email/crowdin/translations/zh/Email 10-1 [TEMPLATE] Partner email – thank you email (without photos).docx
+++ b/public/email/crowdin/translations/zh/Email 10-1 [TEMPLATE] Partner email – thank you email (without photos).docx
@@ -16,14 +16,14 @@
             <w:color w:val="1155cc"/>
             <w:u w:val="single"/>
           </w:rPr>
-          <w:t>英语</w:t>
+          <w:t>英文</w:t>
         </w:r>
       </w:hyperlink>
       <w:r>
         <w:rPr>
           <w:color w:val="ff0000"/>
         </w:rPr>
-        <w:t xml:space="preserve"> / 葡萄牙语 / 法语 / 泰语 / 越南语 / 西班牙语</w:t>
+        <w:t xml:space="preserve"> / 葡萄牙文 / 法文 / 泰文 / 越南文 / 西班牙文</w:t>
       </w:r>
     </w:p>
     <w:p>
@@ -45,7 +45,7 @@
         <w:pStyle w:val="P68B1DB1-Normal2"/>
       </w:pPr>
       <w:r>
-        <w:t>英语</w:t>
+        <w:t>英文</w:t>
       </w:r>
     </w:p>
     <w:p/>
@@ -93,7 +93,7 @@
               <w:rPr>
                 <w:b w:val="1"/>
               </w:rPr>
-              <w:t>简介</w:t>
+              <w:t>簡介</w:t>
             </w:r>
             <w:r>
               <w:t>:</w:t>
@@ -105,7 +105,7 @@
               <w:spacing w:line="240" w:lineRule="auto"/>
             </w:pPr>
             <w:r>
-              <w:t xml:space="preserve">一封发送给参加活动的合作伙伴的邮件。 这封邮件将包含一个照片画廊，将通过 customer.io 发送。</w:t>
+              <w:t xml:space="preserve">寄給參加活動的合作夥伴的電子郵件。 此電子郵件將包括照片畫廊，將通過 customer.io 發送。</w:t>
             </w:r>
           </w:p>
           <w:p>
@@ -123,7 +123,7 @@
               <w:rPr>
                 <w:b w:val="1"/>
               </w:rPr>
-              <w:t>目标受众</w:t>
+              <w:t>目標受眾</w:t>
             </w:r>
             <w:r>
               <w:t>:</w:t>
@@ -135,7 +135,7 @@
               <w:spacing w:line="240" w:lineRule="auto"/>
             </w:pPr>
             <w:r>
-              <w:t>活动参与者</w:t>
+              <w:t>活動參加者</w:t>
             </w:r>
           </w:p>
         </w:tc>
@@ -147,10 +147,10 @@
         <w:rPr>
           <w:b w:val="1"/>
         </w:rPr>
-        <w:t xml:space="preserve">主题: </w:t>
-      </w:r>
-      <w:r>
-        <w:t xml:space="preserve">感谢您参加 </w:t>
+        <w:t xml:space="preserve">Subject: </w:t>
+      </w:r>
+      <w:r>
+        <w:t xml:space="preserve">感謝您參加 </w:t>
       </w:r>
       <w:r>
         <w:rPr>
@@ -170,7 +170,7 @@
       <w:bookmarkStart w:colFirst="0" w:colLast="0" w:name="_pn640rj848nk" w:id="1"/>
       <w:bookmarkEnd w:id="1"/>
       <w:r>
-        <w:t xml:space="preserve">您使我们的活动圆满成功！ 🎉</w:t>
+        <w:t xml:space="preserve">您使我們的活動圓滿成功！ 🎉</w:t>
       </w:r>
     </w:p>
     <w:p/>
@@ -182,16 +182,16 @@
         <w:rPr>
           <w:highlight w:val="yellow"/>
         </w:rPr>
-        <w:t>[合作伙伴姓名]</w:t>
-      </w:r>
-      <w:r>
-        <w:t xml:space="preserve">, </w:t>
+        <w:t xml:space="preserve">[PARTNER NAME]</w:t>
+      </w:r>
+      <w:r>
+        <w:t xml:space="preserve">， </w:t>
       </w:r>
     </w:p>
     <w:p/>
     <w:p>
       <w:r>
-        <w:t xml:space="preserve">感谢您参加 </w:t>
+        <w:t xml:space="preserve">感謝您參加 </w:t>
       </w:r>
       <w:r>
         <w:rPr>
@@ -200,7 +200,7 @@
         <w:t xml:space="preserve">[EVENT NAME]</w:t>
       </w:r>
       <w:r>
-        <w:t xml:space="preserve"> 于 </w:t>
+        <w:t xml:space="preserve"> 於 </w:t>
       </w:r>
       <w:r>
         <w:rPr>
@@ -209,7 +209,7 @@
         <w:t>[CITY]</w:t>
       </w:r>
       <w:r>
-        <w:t xml:space="preserve">, </w:t>
+        <w:t>，</w:t>
       </w:r>
       <w:r>
         <w:rPr>
@@ -218,22 +218,22 @@
         <w:t>[COUNTRY]</w:t>
       </w:r>
       <w:r>
-        <w:t xml:space="preserve">。 希望您玩得开心，很高兴认识您！</w:t>
+        <w:t xml:space="preserve">。 希望您度過了愉快的時光，很高興認識您！</w:t>
       </w:r>
     </w:p>
     <w:p/>
     <w:p>
       <w:r>
-        <w:t xml:space="preserve">如需浏览 </w:t>
+        <w:t>如需瀏覽會議/</w:t>
       </w:r>
       <w:commentRangeStart w:id="0"/>
       <w:r>
-        <w:t>会议/研讨会/联盟之旅</w:t>
+        <w:t>研討會/聯盟之旅</w:t>
       </w:r>
       <w:commentRangeEnd w:id="0"/>
       <w:r>
         <w:commentReference w:id="0"/>
-        <w:t xml:space="preserve"> 的照片和精彩片段，并随时了解我们举办的最新活动和计划，请关注我们：</w:t>
+        <w:t>的照片和精彩片段，並隨時了解我們為您舉辦的最新活動和計劃，請關注我們的社交媒體帳戶：</w:t>
       </w:r>
     </w:p>
     <w:p/>
@@ -452,7 +452,7 @@
     </w:tbl>
     <w:p>
       <w:r>
-        <w:t>希望这次活动能给您们带来和我们一样的启发，让我们继续共同成长！</w:t>
+        <w:t>希望這次活動能給您們帶來和我們一樣的啟發，讓我們繼續共同成長！</w:t>
       </w:r>
     </w:p>
     <w:p/>
@@ -503,7 +503,7 @@
         <w:pStyle w:val="P68B1DB1-Normal3"/>
       </w:pPr>
       <w:r>
-        <w:t>选择其中之一</w:t>
+        <w:t>選擇其中一個</w:t>
       </w:r>
     </w:p>
   </w:comment>

</xml_diff>

<commit_message>
New translations email 10-1 [template] partner email – thank you email (without photos).docx (Chinese Simplified)
</commit_message>
<xml_diff>
--- a/public/email/crowdin/translations/zh/Email 10-1 [TEMPLATE] Partner email – thank you email (without photos).docx
+++ b/public/email/crowdin/translations/zh/Email 10-1 [TEMPLATE] Partner email – thank you email (without photos).docx
@@ -16,14 +16,14 @@
             <w:color w:val="1155cc"/>
             <w:u w:val="single"/>
           </w:rPr>
-          <w:t>英文</w:t>
+          <w:t>英语</w:t>
         </w:r>
       </w:hyperlink>
       <w:r>
         <w:rPr>
           <w:color w:val="ff0000"/>
         </w:rPr>
-        <w:t xml:space="preserve"> / 葡萄牙文 / 法文 / 泰文 / 越南文 / 西班牙文</w:t>
+        <w:t xml:space="preserve"> / 葡萄牙语 / 法语 / 泰语 / 越南语 / 西班牙语</w:t>
       </w:r>
     </w:p>
     <w:p>
@@ -45,7 +45,7 @@
         <w:pStyle w:val="P68B1DB1-Normal2"/>
       </w:pPr>
       <w:r>
-        <w:t>英文</w:t>
+        <w:t>英语</w:t>
       </w:r>
     </w:p>
     <w:p/>
@@ -93,7 +93,7 @@
               <w:rPr>
                 <w:b w:val="1"/>
               </w:rPr>
-              <w:t>簡介</w:t>
+              <w:t>简介</w:t>
             </w:r>
             <w:r>
               <w:t>:</w:t>
@@ -105,7 +105,7 @@
               <w:spacing w:line="240" w:lineRule="auto"/>
             </w:pPr>
             <w:r>
-              <w:t xml:space="preserve">寄給參加活動的合作夥伴的電子郵件。 此電子郵件將包括照片畫廊，將通過 customer.io 發送。</w:t>
+              <w:t xml:space="preserve">一封发送给参加活动的合作伙伴的邮件。 这封邮件将包含一个照片画廊，将通过 customer.io 发送。</w:t>
             </w:r>
           </w:p>
           <w:p>
@@ -123,7 +123,7 @@
               <w:rPr>
                 <w:b w:val="1"/>
               </w:rPr>
-              <w:t>目標受眾</w:t>
+              <w:t>目标受众</w:t>
             </w:r>
             <w:r>
               <w:t>:</w:t>
@@ -135,7 +135,7 @@
               <w:spacing w:line="240" w:lineRule="auto"/>
             </w:pPr>
             <w:r>
-              <w:t>活動參加者</w:t>
+              <w:t>活动参与者</w:t>
             </w:r>
           </w:p>
         </w:tc>
@@ -147,10 +147,10 @@
         <w:rPr>
           <w:b w:val="1"/>
         </w:rPr>
-        <w:t xml:space="preserve">Subject: </w:t>
-      </w:r>
-      <w:r>
-        <w:t xml:space="preserve">感謝您參加 </w:t>
+        <w:t xml:space="preserve">主题: </w:t>
+      </w:r>
+      <w:r>
+        <w:t xml:space="preserve">感谢您参加 </w:t>
       </w:r>
       <w:r>
         <w:rPr>
@@ -170,7 +170,7 @@
       <w:bookmarkStart w:colFirst="0" w:colLast="0" w:name="_pn640rj848nk" w:id="1"/>
       <w:bookmarkEnd w:id="1"/>
       <w:r>
-        <w:t xml:space="preserve">您使我們的活動圓滿成功！ 🎉</w:t>
+        <w:t xml:space="preserve">您使我们的活动圆满成功！ 🎉</w:t>
       </w:r>
     </w:p>
     <w:p/>
@@ -182,16 +182,16 @@
         <w:rPr>
           <w:highlight w:val="yellow"/>
         </w:rPr>
-        <w:t xml:space="preserve">[PARTNER NAME]</w:t>
-      </w:r>
-      <w:r>
-        <w:t xml:space="preserve">， </w:t>
+        <w:t>[合作伙伴姓名]</w:t>
+      </w:r>
+      <w:r>
+        <w:t xml:space="preserve">, </w:t>
       </w:r>
     </w:p>
     <w:p/>
     <w:p>
       <w:r>
-        <w:t xml:space="preserve">感謝您參加 </w:t>
+        <w:t xml:space="preserve">感谢您参加 </w:t>
       </w:r>
       <w:r>
         <w:rPr>
@@ -200,7 +200,7 @@
         <w:t xml:space="preserve">[EVENT NAME]</w:t>
       </w:r>
       <w:r>
-        <w:t xml:space="preserve"> 於 </w:t>
+        <w:t xml:space="preserve"> 于 </w:t>
       </w:r>
       <w:r>
         <w:rPr>
@@ -209,7 +209,7 @@
         <w:t>[CITY]</w:t>
       </w:r>
       <w:r>
-        <w:t>，</w:t>
+        <w:t xml:space="preserve">, </w:t>
       </w:r>
       <w:r>
         <w:rPr>
@@ -218,22 +218,22 @@
         <w:t>[COUNTRY]</w:t>
       </w:r>
       <w:r>
-        <w:t xml:space="preserve">。 希望您度過了愉快的時光，很高興認識您！</w:t>
+        <w:t xml:space="preserve">。 希望您玩得开心，很高兴认识您！</w:t>
       </w:r>
     </w:p>
     <w:p/>
     <w:p>
       <w:r>
-        <w:t>如需瀏覽會議/</w:t>
+        <w:t xml:space="preserve">如需浏览 </w:t>
       </w:r>
       <w:commentRangeStart w:id="0"/>
       <w:r>
-        <w:t>研討會/聯盟之旅</w:t>
+        <w:t>会议/研讨会/联盟之旅</w:t>
       </w:r>
       <w:commentRangeEnd w:id="0"/>
       <w:r>
         <w:commentReference w:id="0"/>
-        <w:t>的照片和精彩片段，並隨時了解我們為您舉辦的最新活動和計劃，請關注我們的社交媒體帳戶：</w:t>
+        <w:t xml:space="preserve"> 的照片和精彩片段，并随时了解我们举办的最新活动和计划，请关注我们：</w:t>
       </w:r>
     </w:p>
     <w:p/>
@@ -452,7 +452,7 @@
     </w:tbl>
     <w:p>
       <w:r>
-        <w:t>希望這次活動能給您們帶來和我們一樣的啟發，讓我們繼續共同成長！</w:t>
+        <w:t>希望这次活动能给您们带来和我们一样的启发，让我们继续共同成长！</w:t>
       </w:r>
     </w:p>
     <w:p/>
@@ -503,7 +503,7 @@
         <w:pStyle w:val="P68B1DB1-Normal3"/>
       </w:pPr>
       <w:r>
-        <w:t>選擇其中一個</w:t>
+        <w:t>选择其中之一</w:t>
       </w:r>
     </w:p>
   </w:comment>

</xml_diff>